<commit_message>
add final model and logs
</commit_message>
<xml_diff>
--- a/Research Paper.docx
+++ b/Research Paper.docx
@@ -86,7 +86,7 @@
           <w:sz w:val="32"/>
           <w:szCs w:val="32"/>
         </w:rPr>
-        <w:t>Fine-Tuning BERT for various Machine Learning Tasks</w:t>
+        <w:t>Fine-Tuning BERT for Sentiment Analysis</w:t>
       </w:r>
     </w:p>
     <w:p/>
@@ -111,22 +111,67 @@
     </w:p>
     <w:p>
       <w:r>
-        <w:t>- Briefly introduce the research topic</w:t>
-      </w:r>
-    </w:p>
-    <w:p>
-      <w:r>
-        <w:t>- Describe the main problem or question being addressed</w:t>
-      </w:r>
-    </w:p>
-    <w:p>
-      <w:r>
-        <w:t>- Summarize the approach, key findings, and implications</w:t>
-      </w:r>
-    </w:p>
-    <w:p>
-      <w:r>
-        <w:t>Sentiment analysis is a crucial task in natural language processing (NLP), with wide-ranging applications in areas such as marketing, product recommendation, and customer feedback analysis. This study explores the use of BERT (Bidirectional Encoder Representations from Transformers), a state-of-the-art NLP model, to enhance the performance of sentiment analysis on the IMDb movie reviews dataset. We fine-tune the pretrained BERT model using the IMDb dataset, aiming to capture the intricate nuances of movie reviews and their sentiment polarity. The primary contributions of this paper include an evaluation of the fine-tuned BERT model's performance on the IMDb dataset and insights into the model's potential improvements and applicability in real-world sentiment analysis scenarios. Our results demonstrate the effectiveness of BERT in capturing complex language patterns and achieving superior performance compared to traditional sentiment analysis methods and other deep learning-based models.</w:t>
+        <w:t>Natural Language Processing (NLP) has emerged as a significant field</w:t>
+      </w:r>
+      <w:r>
+        <w:t xml:space="preserve"> in machine learning</w:t>
+      </w:r>
+      <w:r>
+        <w:t>, enabling computers to understand and interpret human language. It plays a vital role in various applications, such as text summarization, machine translation, sentiment analysis, and more. Sentiment analysis, a subfield of NLP, aims to identify and categorize the sentiments expressed in textual data. This task has gained increasing importance in recent years, owing to the exponential growth of user-generated content on the internet, and has become crucial for businesses, governments, and other organizations to understand public opinion and make informed decisions.</w:t>
+      </w:r>
+      <w:r>
+        <w:t xml:space="preserve">   </w:t>
+      </w:r>
+    </w:p>
+    <w:p>
+      <w:r>
+        <w:t>In this project</w:t>
+      </w:r>
+      <w:r>
+        <w:t xml:space="preserve">, </w:t>
+      </w:r>
+      <w:r>
+        <w:t xml:space="preserve">we will be exploring </w:t>
+      </w:r>
+      <w:r>
+        <w:t>BERT (Bidirectional Encoder Representations from Transformers), a state-of-the-art NLP model</w:t>
+      </w:r>
+      <w:r>
+        <w:t xml:space="preserve"> introduced by the </w:t>
+      </w:r>
+      <w:r>
+        <w:t>researchers at Google AI Language</w:t>
+      </w:r>
+      <w:r>
+        <w:t xml:space="preserve"> </w:t>
+      </w:r>
+      <w:r>
+        <w:t xml:space="preserve">back in 2018, and also using it to </w:t>
+      </w:r>
+      <w:r>
+        <w:t>enhance the performance of sentiment analysis on the IMDb movie reviews dataset</w:t>
+      </w:r>
+      <w:r>
+        <w:t xml:space="preserve">. We fine-tune the pre-trained BERT model using IMDB dataset, aiming to experiment as well as improve the strategies and approaches used in their paper - </w:t>
+      </w:r>
+      <w:r>
+        <w:rPr>
+          <w:b/>
+          <w:bCs/>
+        </w:rPr>
+        <w:t>BERT: Pre-training of Deep Bidirectional Transformers for Language Understanding</w:t>
+      </w:r>
+      <w:r>
+        <w:t xml:space="preserve">. </w:t>
+      </w:r>
+      <w:r>
+        <w:t>Our results demonstrate</w:t>
+      </w:r>
+      <w:r>
+        <w:t>d</w:t>
+      </w:r>
+      <w:r>
+        <w:t xml:space="preserve"> the effectiveness of BERT in capturing complex language patterns and achieving superior performance compared to traditional sentiment analysis methods and other deep learning-based models.</w:t>
       </w:r>
     </w:p>
     <w:p/>
@@ -151,33 +196,103 @@
     </w:p>
     <w:p>
       <w:r>
-        <w:t xml:space="preserve">   *1.1. Problem Definition:*</w:t>
-      </w:r>
-    </w:p>
-    <w:p>
-      <w:r>
-        <w:t xml:space="preserve">       - Introduce the problem or question being addressed</w:t>
-      </w:r>
-    </w:p>
-    <w:p>
-      <w:r>
-        <w:t xml:space="preserve">       - Explain the significance and relevance of the topic</w:t>
-      </w:r>
-    </w:p>
-    <w:p/>
-    <w:p>
-      <w:r>
-        <w:t xml:space="preserve">   *1.2. Summary of Contribution:*</w:t>
-      </w:r>
-    </w:p>
-    <w:p>
-      <w:r>
-        <w:t xml:space="preserve">       - State the main goals and objectives of the research</w:t>
-      </w:r>
-    </w:p>
-    <w:p>
-      <w:r>
-        <w:t xml:space="preserve">       - Outline the key contributions of the paper</w:t>
+        <w:t xml:space="preserve">As mentioned in the paper, the introduction of BERT </w:t>
+      </w:r>
+      <w:r>
+        <w:t>by Devlin et al. in 2018 aimed to address the limitations of previous models in understanding the contextual relationships within text. Prior to BERT, many models processed text in a unidirectional manner (either left-to-right or right-to-left), which led to a limited understanding of context and suboptimal performance in various NLP tasks.</w:t>
+      </w:r>
+      <w:r>
+        <w:t xml:space="preserve"> The goal of the BERT model is to</w:t>
+      </w:r>
+      <w:r>
+        <w:t xml:space="preserve"> solve this problem by introducing bidirectional capabilities</w:t>
+      </w:r>
+      <w:r>
+        <w:t xml:space="preserve">, this means that </w:t>
+      </w:r>
+      <w:r>
+        <w:rPr>
+          <w:rFonts w:hint="eastAsia"/>
+        </w:rPr>
+        <w:t>it</w:t>
+      </w:r>
+      <w:r>
+        <w:t xml:space="preserve"> is able to process text in both directions, effectively capturing context of the entire text, </w:t>
+      </w:r>
+      <w:r>
+        <w:t>allowing for a more accurate and nuanced understanding of language</w:t>
+      </w:r>
+      <w:r>
+        <w:t xml:space="preserve">. </w:t>
+      </w:r>
+      <w:r>
+        <w:rPr>
+          <w:rFonts w:hint="eastAsia"/>
+        </w:rPr>
+        <w:t>Acc</w:t>
+      </w:r>
+      <w:r>
+        <w:t>ording to the paper, the model</w:t>
+      </w:r>
+      <w:r>
+        <w:t xml:space="preserve"> works by utilizing a two-step process: pre-training and fine-tuning. During pre-training, BERT learns general language representations using two unsupervised tasks: Masked Language Modeling (MLM) and Next Sentence Prediction (NSP).</w:t>
+      </w:r>
+      <w:r>
+        <w:t xml:space="preserve"> </w:t>
+      </w:r>
+      <w:r>
+        <w:t xml:space="preserve">After the pre-training phase, </w:t>
+      </w:r>
+      <w:r>
+        <w:t>it</w:t>
+      </w:r>
+      <w:r>
+        <w:t xml:space="preserve"> can be </w:t>
+      </w:r>
+      <w:r>
+        <w:t xml:space="preserve">easily </w:t>
+      </w:r>
+      <w:r>
+        <w:t>fine-tuned on specific NLP tasks using labeled data.</w:t>
+      </w:r>
+      <w:r>
+        <w:t xml:space="preserve"> These a wide range of tasks, such as </w:t>
+      </w:r>
+      <w:r>
+        <w:t>named entity recognition, question-answering, language inference,</w:t>
+      </w:r>
+      <w:r>
+        <w:t xml:space="preserve"> and </w:t>
+      </w:r>
+      <w:r>
+        <w:t>sentiment analysis</w:t>
+      </w:r>
+      <w:r>
+        <w:t>, which is what we will be fine-tuning in this project.</w:t>
+      </w:r>
+    </w:p>
+    <w:p>
+      <w:r>
+        <w:lastRenderedPageBreak/>
+        <w:t xml:space="preserve">Our study focuses on fine-tuning the BERT model for sentiment analysis on the IMDb dataset, which contains </w:t>
+      </w:r>
+      <w:r>
+        <w:t xml:space="preserve">50,000 where </w:t>
+      </w:r>
+      <w:r>
+        <w:t xml:space="preserve">half of them are </w:t>
+      </w:r>
+      <w:r>
+        <w:t>labeled</w:t>
+      </w:r>
+      <w:r>
+        <w:t xml:space="preserve"> as positive while the other half are negative.</w:t>
+      </w:r>
+      <w:r>
+        <w:t xml:space="preserve"> </w:t>
+      </w:r>
+      <w:r>
+        <w:t>The IMDb dataset has been widely used to benchmark sentiment analysis models, making it a suitable choice for our research. By fine-tuning BERT on this dataset, we aim to assess the model's performance and effectiveness for sentiment analysis, as well as explore the challenges and potential improvements associated with the fine-tuning process.</w:t>
       </w:r>
     </w:p>
     <w:p/>
@@ -197,277 +312,861 @@
           <w:sz w:val="24"/>
           <w:szCs w:val="24"/>
         </w:rPr>
+        <w:t>Approach</w:t>
+      </w:r>
+    </w:p>
+    <w:p>
+      <w:r>
+        <w:t xml:space="preserve">In this section, we describe our approach to fine-tuning the BERT model for sentiment analysis on the IMDb dataset, including </w:t>
+      </w:r>
+      <w:r>
+        <w:t>the detailed</w:t>
+      </w:r>
+      <w:r>
+        <w:t xml:space="preserve"> fine-tuning process</w:t>
+      </w:r>
+      <w:r>
+        <w:t xml:space="preserve"> we took to create our model. We’ve also created a Google </w:t>
+      </w:r>
+      <w:proofErr w:type="spellStart"/>
+      <w:r>
+        <w:t>Colab</w:t>
+      </w:r>
+      <w:proofErr w:type="spellEnd"/>
+      <w:r>
+        <w:t xml:space="preserve"> Notebook where we created the model</w:t>
+      </w:r>
+      <w:r>
+        <w:t>.</w:t>
+      </w:r>
+    </w:p>
+    <w:p>
+      <w:hyperlink r:id="rId6" w:history="1">
+        <w:r>
+          <w:rPr>
+            <w:rStyle w:val="Hyperlink"/>
+          </w:rPr>
+          <w:t>https://colab.research.google.com/drive/1QJb_KHLsofFC4Cvn8xI3Fbt</w:t>
+        </w:r>
+        <w:r>
+          <w:rPr>
+            <w:rStyle w:val="Hyperlink"/>
+          </w:rPr>
+          <w:t>i</w:t>
+        </w:r>
+        <w:r>
+          <w:rPr>
+            <w:rStyle w:val="Hyperlink"/>
+          </w:rPr>
+          <w:t>iQjftkk</w:t>
+        </w:r>
+        <w:r>
+          <w:rPr>
+            <w:rStyle w:val="Hyperlink"/>
+          </w:rPr>
+          <w:t>p</w:t>
+        </w:r>
+        <w:r>
+          <w:rPr>
+            <w:rStyle w:val="Hyperlink"/>
+          </w:rPr>
+          <w:t>?usp=sharing</w:t>
+        </w:r>
+      </w:hyperlink>
+    </w:p>
+    <w:p>
+      <w:r>
+        <w:t>To fine-tune the BERT model on the IMDB dataset, we used the steps as follows:</w:t>
+      </w:r>
+    </w:p>
+    <w:p>
+      <w:pPr>
+        <w:pStyle w:val="ListParagraph"/>
+        <w:numPr>
+          <w:ilvl w:val="0"/>
+          <w:numId w:val="1"/>
+        </w:numPr>
+        <w:rPr>
+          <w:b/>
+          <w:bCs/>
+        </w:rPr>
+      </w:pPr>
+      <w:r>
+        <w:rPr>
+          <w:b/>
+          <w:bCs/>
+        </w:rPr>
+        <w:t xml:space="preserve">Data </w:t>
+      </w:r>
+      <w:r>
+        <w:rPr>
+          <w:b/>
+          <w:bCs/>
+        </w:rPr>
+        <w:t xml:space="preserve">Loading </w:t>
+      </w:r>
+      <w:r>
+        <w:rPr>
+          <w:b/>
+          <w:bCs/>
+        </w:rPr>
+        <w:t>Preprocessing</w:t>
+      </w:r>
+    </w:p>
+    <w:p>
+      <w:pPr>
+        <w:pStyle w:val="ListParagraph"/>
+      </w:pPr>
+      <w:r>
+        <w:rPr>
+          <w:rFonts w:hint="eastAsia"/>
+        </w:rPr>
+        <w:t>We</w:t>
+      </w:r>
+      <w:r>
+        <w:t xml:space="preserve"> first load the IMDB dataset in and </w:t>
+      </w:r>
+      <w:r>
+        <w:t>split the training set into training</w:t>
+      </w:r>
+      <w:r>
+        <w:t xml:space="preserve">, </w:t>
+      </w:r>
+      <w:r>
+        <w:t xml:space="preserve">validation </w:t>
+      </w:r>
+      <w:r>
+        <w:t xml:space="preserve">and testing </w:t>
+      </w:r>
+      <w:r>
+        <w:t xml:space="preserve">subsets </w:t>
+      </w:r>
+      <w:r>
+        <w:t>as usual</w:t>
+      </w:r>
+      <w:r>
+        <w:t>.</w:t>
+      </w:r>
+      <w:r>
+        <w:t xml:space="preserve"> Next, b</w:t>
+      </w:r>
+      <w:r>
+        <w:t xml:space="preserve">efore fine-tuning, the IMDb dataset must </w:t>
+      </w:r>
+      <w:r>
+        <w:t xml:space="preserve">also </w:t>
+      </w:r>
+      <w:r>
+        <w:t xml:space="preserve">be preprocessed to ensure compatibility with the BERT model. This includes tokenizing the reviews using BERT's </w:t>
+      </w:r>
+      <w:proofErr w:type="spellStart"/>
+      <w:r>
+        <w:t>WordPiece</w:t>
+      </w:r>
+      <w:proofErr w:type="spellEnd"/>
+      <w:r>
+        <w:t xml:space="preserve"> tokenizer, converting tokens to unique IDs, creating attention masks to differentiate between padding and actual tokens, and truncating or padding the sequences to a fixed length. Additionally, the sentiment labels must be converted into a numerical format compatible with the model.</w:t>
+      </w:r>
+    </w:p>
+    <w:p>
+      <w:pPr>
+        <w:pStyle w:val="ListParagraph"/>
+        <w:numPr>
+          <w:ilvl w:val="0"/>
+          <w:numId w:val="1"/>
+        </w:numPr>
+        <w:rPr>
+          <w:b/>
+          <w:bCs/>
+        </w:rPr>
+      </w:pPr>
+      <w:r>
+        <w:rPr>
+          <w:b/>
+          <w:bCs/>
+        </w:rPr>
+        <w:t>Loading and configuring the pre-trained BERT model</w:t>
+      </w:r>
+    </w:p>
+    <w:p>
+      <w:pPr>
+        <w:pStyle w:val="ListParagraph"/>
+      </w:pPr>
+      <w:r>
+        <w:t>We use the pre-trained BERT base model as the starting point for fine-tuning. The BERT base model consists of 12 layers, 12 self-attention heads, and 768 hidden units, with a total of 110 million parameters. We add a classification layer on top of the BERT base model to perform binary sentiment classification, where the output logits are mapped to the corresponding sentiment labels</w:t>
+      </w:r>
+      <w:r>
+        <w:t>, as well as a sigmoid function to map the output to a probability distribution over the two classes.</w:t>
+      </w:r>
+    </w:p>
+    <w:p>
+      <w:pPr>
+        <w:pStyle w:val="ListParagraph"/>
+        <w:numPr>
+          <w:ilvl w:val="0"/>
+          <w:numId w:val="1"/>
+        </w:numPr>
+      </w:pPr>
+      <w:r>
+        <w:rPr>
+          <w:b/>
+          <w:bCs/>
+        </w:rPr>
+        <w:t xml:space="preserve">Training the </w:t>
+      </w:r>
+      <w:r>
+        <w:rPr>
+          <w:rFonts w:hint="eastAsia"/>
+          <w:b/>
+          <w:bCs/>
+        </w:rPr>
+        <w:t>model</w:t>
+      </w:r>
+    </w:p>
+    <w:p>
+      <w:pPr>
+        <w:pStyle w:val="ListParagraph"/>
+      </w:pPr>
+      <w:r>
+        <w:t>We first set up some initial hyperparameters that will be used to train the model, including the max sequence length, batch size, number of epochs and the learning rates. T</w:t>
+      </w:r>
+      <w:r>
+        <w:t xml:space="preserve">he choice of </w:t>
+      </w:r>
+      <w:r>
+        <w:t xml:space="preserve">some of these </w:t>
+      </w:r>
+      <w:r>
+        <w:t>hyperparameters, such as batch size</w:t>
+      </w:r>
+      <w:r>
+        <w:t xml:space="preserve"> and the number of epochs, will be based on the recommended ones from the paper, while others will be tuned later on. </w:t>
+      </w:r>
+      <w:r>
+        <w:rPr>
+          <w:rFonts w:hint="eastAsia"/>
+        </w:rPr>
+        <w:t>Next</w:t>
+      </w:r>
+      <w:r>
+        <w:t xml:space="preserve">, we define the optimizer and the loss function for our training process. </w:t>
+      </w:r>
+      <w:r>
+        <w:t xml:space="preserve">We chose the Adam Optimizer and </w:t>
+      </w:r>
+      <w:proofErr w:type="spellStart"/>
+      <w:r>
+        <w:t>CrossEntropyLoss</w:t>
+      </w:r>
+      <w:proofErr w:type="spellEnd"/>
+      <w:r>
+        <w:t xml:space="preserve"> as the Loss Function for our model. </w:t>
+      </w:r>
+      <w:r>
+        <w:t>Then</w:t>
+      </w:r>
+      <w:r>
+        <w:t xml:space="preserve">, we follow the usual steps for training a neural network, for each </w:t>
+      </w:r>
+      <w:r>
+        <w:t>epoch</w:t>
+      </w:r>
+      <w:r>
+        <w:t xml:space="preserve">, </w:t>
+      </w:r>
+      <w:r>
+        <w:t>we</w:t>
+      </w:r>
+      <w:r>
+        <w:t xml:space="preserve"> iterate over the batches and do the forward pass, loss computation and backward pass for each batch.</w:t>
+      </w:r>
+      <w:r>
+        <w:t xml:space="preserve"> At the end of each epoch, </w:t>
+      </w:r>
+      <w:r>
+        <w:t>we use the validation set to monitor the performance of our model based on new, unseen data.</w:t>
+      </w:r>
+    </w:p>
+    <w:p>
+      <w:pPr>
+        <w:pStyle w:val="ListParagraph"/>
+        <w:numPr>
+          <w:ilvl w:val="0"/>
+          <w:numId w:val="1"/>
+        </w:numPr>
+      </w:pPr>
+      <w:r>
+        <w:rPr>
+          <w:b/>
+          <w:bCs/>
+        </w:rPr>
+        <w:t>Evaluating the Model</w:t>
+      </w:r>
+    </w:p>
+    <w:p>
+      <w:pPr>
+        <w:pStyle w:val="ListParagraph"/>
+      </w:pPr>
+      <w:r>
+        <w:t xml:space="preserve">After we finish training </w:t>
+      </w:r>
+      <w:r>
+        <w:t>the</w:t>
+      </w:r>
+      <w:r>
+        <w:t xml:space="preserve"> model, we then use the test dataset to evaluate the model's performance based on the accuracy of the results on complete new and unseen data.</w:t>
+      </w:r>
+      <w:r>
+        <w:t xml:space="preserve"> We use a </w:t>
+      </w:r>
+      <w:r>
         <w:lastRenderedPageBreak/>
-        <w:t>Related Work</w:t>
-      </w:r>
-    </w:p>
-    <w:p>
-      <w:r>
-        <w:t xml:space="preserve">   *2.1. Survey of Related Work:*</w:t>
-      </w:r>
-    </w:p>
-    <w:p>
-      <w:r>
-        <w:t xml:space="preserve">       - Provide a comprehensive review of existing research in the field</w:t>
-      </w:r>
-    </w:p>
-    <w:p>
-      <w:r>
-        <w:t xml:space="preserve">       - Compare and contrast your approach with previous work</w:t>
-      </w:r>
-    </w:p>
-    <w:p>
-      <w:r>
-        <w:t xml:space="preserve">       - Identify any gaps in knowledge or limitations of existing research</w:t>
+        <w:t xml:space="preserve">similar step as training to iterate over the batches, get the output of each batch, and calculate the </w:t>
+      </w:r>
+      <w:r>
+        <w:t>average accuracy for all the batches.</w:t>
+      </w:r>
+    </w:p>
+    <w:p>
+      <w:pPr>
+        <w:pStyle w:val="ListParagraph"/>
+        <w:numPr>
+          <w:ilvl w:val="0"/>
+          <w:numId w:val="1"/>
+        </w:numPr>
+      </w:pPr>
+      <w:r>
+        <w:rPr>
+          <w:b/>
+          <w:bCs/>
+        </w:rPr>
+        <w:t>Hyperparameter Optimization</w:t>
+      </w:r>
+    </w:p>
+    <w:p>
+      <w:pPr>
+        <w:pStyle w:val="ListParagraph"/>
+      </w:pPr>
+      <w:r>
+        <w:t>To further enhance the performance of the fine-tuned BERT model, we perform hyperparameter optimization</w:t>
+      </w:r>
+      <w:r>
+        <w:t>. For now, w</w:t>
+      </w:r>
+      <w:r>
+        <w:t>e will only be testing different learning rates</w:t>
+      </w:r>
+      <w:r>
+        <w:t xml:space="preserve"> since each model takes quite long to train and we do not have the resources or enough time to use technique such as grid search to find the best combination of hyperparameters over all the different </w:t>
+      </w:r>
+      <w:r>
+        <w:t>hyperparameter</w:t>
+      </w:r>
+      <w:r>
+        <w:t xml:space="preserve"> that we have. So we chose to only tune learning rate, which is the most </w:t>
+      </w:r>
+      <w:r>
+        <w:t xml:space="preserve">significant </w:t>
+      </w:r>
+      <w:r>
+        <w:t>one.</w:t>
+      </w:r>
+    </w:p>
+    <w:p>
+      <w:r>
+        <w:t>After going through thi</w:t>
+      </w:r>
+      <w:r>
+        <w:t>s</w:t>
+      </w:r>
+      <w:r>
+        <w:t xml:space="preserve"> proce</w:t>
+      </w:r>
+      <w:r>
+        <w:t>ss</w:t>
+      </w:r>
+      <w:r>
+        <w:t xml:space="preserve">, </w:t>
+      </w:r>
+      <w:r>
+        <w:t>we now have the be</w:t>
+      </w:r>
+      <w:r>
+        <w:t>s</w:t>
+      </w:r>
+      <w:r>
+        <w:t xml:space="preserve">t hyperparameters, a good model architecture, and all the training and evaluation </w:t>
+      </w:r>
+      <w:r>
+        <w:t>s</w:t>
+      </w:r>
+      <w:r>
+        <w:t>tep</w:t>
+      </w:r>
+      <w:r>
+        <w:t>s</w:t>
+      </w:r>
+      <w:r>
+        <w:t xml:space="preserve"> </w:t>
+      </w:r>
+      <w:r>
+        <w:t>s</w:t>
+      </w:r>
+      <w:r>
+        <w:t>tep up. Now we can train a final model with more epoch</w:t>
+      </w:r>
+      <w:r>
+        <w:t>s</w:t>
+      </w:r>
+      <w:r>
+        <w:t xml:space="preserve"> to achieve a even higher accuracy and performance. T</w:t>
+      </w:r>
+      <w:r>
+        <w:t xml:space="preserve">he </w:t>
+      </w:r>
+      <w:r>
+        <w:t xml:space="preserve">final </w:t>
+      </w:r>
+      <w:r>
+        <w:t xml:space="preserve">model can </w:t>
+      </w:r>
+      <w:r>
+        <w:t xml:space="preserve">now </w:t>
+      </w:r>
+      <w:r>
+        <w:t xml:space="preserve">be used to predict sentiment </w:t>
+      </w:r>
+      <w:r>
+        <w:t>label</w:t>
+      </w:r>
+      <w:r>
+        <w:t>s</w:t>
+      </w:r>
+      <w:r>
+        <w:t xml:space="preserve"> for any movie review. </w:t>
+      </w:r>
+    </w:p>
+    <w:p>
+      <w:pPr>
+        <w:rPr>
+          <w:b/>
+          <w:bCs/>
+        </w:rPr>
+      </w:pPr>
+    </w:p>
+    <w:p>
+      <w:r>
+        <w:rPr>
+          <w:b/>
+          <w:bCs/>
+        </w:rPr>
+        <w:t>Challenges and/or Improvements</w:t>
+      </w:r>
+    </w:p>
+    <w:p>
+      <w:r>
+        <w:t>In this section, we discuss the challenges encountered during the fine-tuning of the BERT model on the IMDb dataset for sentiment analysis and propose potential improvements to address these issues.</w:t>
+      </w:r>
+    </w:p>
+    <w:p>
+      <w:pPr>
+        <w:pStyle w:val="ListParagraph"/>
+        <w:numPr>
+          <w:ilvl w:val="0"/>
+          <w:numId w:val="2"/>
+        </w:numPr>
+        <w:rPr>
+          <w:b/>
+          <w:bCs/>
+        </w:rPr>
+      </w:pPr>
+      <w:r>
+        <w:rPr>
+          <w:b/>
+          <w:bCs/>
+        </w:rPr>
+        <w:t>Computational Resources</w:t>
+      </w:r>
+    </w:p>
+    <w:p>
+      <w:pPr>
+        <w:pStyle w:val="ListParagraph"/>
+      </w:pPr>
+      <w:r>
+        <w:t xml:space="preserve">One of the main challenge that we came across is not powerful enough computational resources. </w:t>
+      </w:r>
+      <w:r>
+        <w:t xml:space="preserve">The BERT model has a large number of parameters, which lead to high computational resource requirements, particularly in terms of memory and processing power. </w:t>
+      </w:r>
+      <w:r>
+        <w:t xml:space="preserve">During the process of fine-tuning our model, we found that running out training loop required at least 23 GB of GPU RAM over a really long period of time. </w:t>
+      </w:r>
+    </w:p>
+    <w:p>
+      <w:pPr>
+        <w:pStyle w:val="ListParagraph"/>
+      </w:pPr>
+    </w:p>
+    <w:p>
+      <w:pPr>
+        <w:pStyle w:val="ListParagraph"/>
+      </w:pPr>
+      <w:r>
+        <w:t xml:space="preserve">We first tried just using the normal version of Google </w:t>
+      </w:r>
+      <w:proofErr w:type="spellStart"/>
+      <w:r>
+        <w:t>Colab</w:t>
+      </w:r>
+      <w:proofErr w:type="spellEnd"/>
+      <w:r>
+        <w:t xml:space="preserve"> to run this, but obviously, the weak GPU did not have enough memory. So to solve this, we decided to purchase Google </w:t>
+      </w:r>
+      <w:proofErr w:type="spellStart"/>
+      <w:r>
+        <w:t>Colab</w:t>
+      </w:r>
+      <w:proofErr w:type="spellEnd"/>
+      <w:r>
+        <w:t xml:space="preserve"> Pro</w:t>
+      </w:r>
+      <w:r>
+        <w:t xml:space="preserve"> which offered double the GPU memory of the original one and also premium computing units made for high-RAM usage. This allowed us to run the fine-tuning program without it running out of memory and crashing.</w:t>
+      </w:r>
+    </w:p>
+    <w:p>
+      <w:pPr>
+        <w:pStyle w:val="ListParagraph"/>
+        <w:numPr>
+          <w:ilvl w:val="0"/>
+          <w:numId w:val="2"/>
+        </w:numPr>
+        <w:rPr>
+          <w:b/>
+          <w:bCs/>
+        </w:rPr>
+      </w:pPr>
+      <w:r>
+        <w:rPr>
+          <w:b/>
+          <w:bCs/>
+        </w:rPr>
+        <w:t>Hyperparameter Optimization</w:t>
+      </w:r>
+    </w:p>
+    <w:p>
+      <w:pPr>
+        <w:pStyle w:val="ListParagraph"/>
+      </w:pPr>
+      <w:r>
+        <w:t>Another major challenge we faced during this project was t</w:t>
+      </w:r>
+      <w:r>
+        <w:t xml:space="preserve">he time-consuming nature of the hyperparameter </w:t>
+      </w:r>
+      <w:r>
+        <w:t>optimization</w:t>
+      </w:r>
+      <w:r>
+        <w:t xml:space="preserve"> process</w:t>
+      </w:r>
+      <w:r>
+        <w:t xml:space="preserve">. </w:t>
+      </w:r>
+      <w:r>
+        <w:t>As previously mentioned, finding the optimal combination of hyperparameters is crucial for maximizing the model's performance.</w:t>
+      </w:r>
+      <w:r>
+        <w:t xml:space="preserve"> </w:t>
+      </w:r>
+      <w:r>
+        <w:t>However</w:t>
+      </w:r>
+      <w:r>
+        <w:t xml:space="preserve">, tuning hyperparameters require us to train multiple test models which is extremely time consuming even with powerful GPUs from Google </w:t>
+      </w:r>
+      <w:proofErr w:type="spellStart"/>
+      <w:r>
+        <w:t>Colab</w:t>
+      </w:r>
+      <w:proofErr w:type="spellEnd"/>
+      <w:r>
+        <w:t xml:space="preserve"> Pro</w:t>
+      </w:r>
+      <w:r>
+        <w:t xml:space="preserve">. In particular, training our model with 3 epochs took an average of 40 minutes to an hour because of the vast amount of data in the dataset and the huge parameter count that BERT has. </w:t>
+      </w:r>
+    </w:p>
+    <w:p>
+      <w:pPr>
+        <w:pStyle w:val="ListParagraph"/>
+      </w:pPr>
+      <w:r>
+        <w:t xml:space="preserve">Since the process of hyperparameter tuning often </w:t>
+      </w:r>
+      <w:r>
+        <w:t>involves adjusting multiple hyperparameters, such as learning rate, batch size, number of epochs</w:t>
+      </w:r>
+      <w:r>
+        <w:t xml:space="preserve">, it is clear that trying to force search the huge space for the best hyperparameter is unrealistic. Instead, we try to take suggestions from </w:t>
+      </w:r>
+      <w:r>
+        <w:lastRenderedPageBreak/>
+        <w:t xml:space="preserve">the paper for things like batch size, learning rates, and the number of epochs. By doing that, we reduce the search space to an </w:t>
+      </w:r>
+      <w:r>
+        <w:t>manageable</w:t>
+      </w:r>
+      <w:r>
+        <w:t xml:space="preserve"> amount that we can manually test.</w:t>
+      </w:r>
+    </w:p>
+    <w:p>
+      <w:pPr>
+        <w:pStyle w:val="ListParagraph"/>
+        <w:numPr>
+          <w:ilvl w:val="0"/>
+          <w:numId w:val="2"/>
+        </w:numPr>
+        <w:rPr>
+          <w:b/>
+          <w:bCs/>
+        </w:rPr>
+      </w:pPr>
+      <w:r>
+        <w:rPr>
+          <w:b/>
+          <w:bCs/>
+        </w:rPr>
+        <w:t>Dataset Management</w:t>
+      </w:r>
+    </w:p>
+    <w:p>
+      <w:pPr>
+        <w:pStyle w:val="ListParagraph"/>
+      </w:pPr>
+      <w:r>
+        <w:t>Another</w:t>
+      </w:r>
+      <w:r>
+        <w:t xml:space="preserve"> challenge</w:t>
+      </w:r>
+      <w:r>
+        <w:t xml:space="preserve"> that we </w:t>
+      </w:r>
+      <w:r>
+        <w:t>faced was the inefficient organization and management of the dataset.</w:t>
+      </w:r>
+      <w:r>
+        <w:t xml:space="preserve"> Initially, we did not utilize any of the dataset handling tools provided by </w:t>
+      </w:r>
+      <w:proofErr w:type="spellStart"/>
+      <w:r>
+        <w:t>PyTorch</w:t>
+      </w:r>
+      <w:proofErr w:type="spellEnd"/>
+      <w:r>
+        <w:t xml:space="preserve">, so </w:t>
+      </w:r>
+      <w:r>
+        <w:t>the data management process became messy and cumbersome. This led to difficulties in efficiently loading, processing, and feeding the data into the model during training and testing.</w:t>
+      </w:r>
+    </w:p>
+    <w:p>
+      <w:pPr>
+        <w:pStyle w:val="ListParagraph"/>
+      </w:pPr>
+    </w:p>
+    <w:p>
+      <w:pPr>
+        <w:pStyle w:val="ListParagraph"/>
+      </w:pPr>
+      <w:r>
+        <w:t xml:space="preserve">Later on, we found out about the Dataset and </w:t>
+      </w:r>
+      <w:proofErr w:type="spellStart"/>
+      <w:r>
+        <w:t>Dataloader</w:t>
+      </w:r>
+      <w:proofErr w:type="spellEnd"/>
+      <w:r>
+        <w:t xml:space="preserve"> classes provided by </w:t>
+      </w:r>
+      <w:proofErr w:type="spellStart"/>
+      <w:r>
+        <w:t>PyTorch</w:t>
+      </w:r>
+      <w:proofErr w:type="spellEnd"/>
+      <w:r>
+        <w:t xml:space="preserve">. </w:t>
+      </w:r>
+      <w:proofErr w:type="spellStart"/>
+      <w:r>
+        <w:t>hese</w:t>
+      </w:r>
+      <w:proofErr w:type="spellEnd"/>
+      <w:r>
+        <w:t xml:space="preserve"> classes provide a clean and efficient way to manage the dataset, allowing for easier data loading, preprocessing, and batching.</w:t>
+      </w:r>
+      <w:r>
+        <w:t xml:space="preserve"> </w:t>
+      </w:r>
+      <w:r>
+        <w:t>We used t</w:t>
+      </w:r>
+      <w:r>
+        <w:t xml:space="preserve">he Dataset class in </w:t>
+      </w:r>
+      <w:proofErr w:type="spellStart"/>
+      <w:r>
+        <w:t>PyTorch</w:t>
+      </w:r>
+      <w:proofErr w:type="spellEnd"/>
+      <w:r>
+        <w:t xml:space="preserve"> to create custom dataset objects that allows for easy access to individual data samples and their corresponding labels</w:t>
+      </w:r>
+      <w:r>
+        <w:t xml:space="preserve"> as well as more efficient tokenization of our data.</w:t>
+      </w:r>
+      <w:r>
+        <w:t xml:space="preserve"> </w:t>
+      </w:r>
+      <w:r>
+        <w:t xml:space="preserve">The </w:t>
+      </w:r>
+      <w:proofErr w:type="spellStart"/>
+      <w:r>
+        <w:t>DataLoader</w:t>
+      </w:r>
+      <w:proofErr w:type="spellEnd"/>
+      <w:r>
+        <w:t xml:space="preserve"> class, on the other hand, is used to efficiently handle data batching, shuffling, and parallel data loading during the training and testing process.</w:t>
+      </w:r>
+      <w:r>
+        <w:t xml:space="preserve"> This is especially useful when it came to the training and testing part, since it </w:t>
+      </w:r>
+      <w:r>
+        <w:t>automatically handling the creation of mini-batches</w:t>
+      </w:r>
+      <w:r>
+        <w:t>,</w:t>
+      </w:r>
+      <w:r>
+        <w:t xml:space="preserve"> shuffling the data, and distributing the data loading process across multiple worker threads. This not only simplifies the data management process but also leads to performance improvements due to parallelized data loading.</w:t>
+      </w:r>
+    </w:p>
+    <w:p>
+      <w:pPr>
+        <w:rPr>
+          <w:b/>
+          <w:bCs/>
+          <w:sz w:val="24"/>
+          <w:szCs w:val="24"/>
+        </w:rPr>
+      </w:pPr>
+      <w:r>
+        <w:rPr>
+          <w:b/>
+          <w:bCs/>
+          <w:sz w:val="24"/>
+          <w:szCs w:val="24"/>
+        </w:rPr>
+        <w:t>Results</w:t>
+      </w:r>
+    </w:p>
+    <w:p/>
+    <w:p>
+      <w:r>
+        <w:t xml:space="preserve">   </w:t>
+      </w:r>
+    </w:p>
+    <w:p>
+      <w:r>
+        <w:t>*4.1. Data Presentation:*</w:t>
+      </w:r>
+    </w:p>
+    <w:p>
+      <w:r>
+        <w:t xml:space="preserve">       - Present the data, findings, or outcomes from the research</w:t>
+      </w:r>
+    </w:p>
+    <w:p>
+      <w:r>
+        <w:t xml:space="preserve">       - Use appropriate tables, graphs, and figures to support the results</w:t>
+      </w:r>
+    </w:p>
+    <w:p/>
+    <w:p>
+      <w:r>
+        <w:t xml:space="preserve">   *4.2. Data Analysis:*</w:t>
+      </w:r>
+    </w:p>
+    <w:p>
+      <w:r>
+        <w:t xml:space="preserve">       - Analyze the results and draw conclusions from the data</w:t>
+      </w:r>
+    </w:p>
+    <w:p>
+      <w:r>
+        <w:t xml:space="preserve">       - Discuss any patterns, trends, or relationships observed</w:t>
+      </w:r>
+    </w:p>
+    <w:p/>
+    <w:p>
+      <w:pPr>
+        <w:rPr>
+          <w:b/>
+          <w:bCs/>
+          <w:sz w:val="24"/>
+          <w:szCs w:val="24"/>
+        </w:rPr>
+      </w:pPr>
+      <w:r>
+        <w:rPr>
+          <w:b/>
+          <w:bCs/>
+          <w:sz w:val="24"/>
+          <w:szCs w:val="24"/>
+        </w:rPr>
+        <w:t>Discussion and Conclusions</w:t>
+      </w:r>
+    </w:p>
+    <w:p>
+      <w:r>
+        <w:t xml:space="preserve">   *5.1. Discussion:*</w:t>
+      </w:r>
+    </w:p>
+    <w:p>
+      <w:r>
+        <w:t xml:space="preserve">       - Interpret the results in the context of the problem definition and related work</w:t>
+      </w:r>
+    </w:p>
+    <w:p>
+      <w:r>
+        <w:t xml:space="preserve">       - Discuss any implications, limitations, or potential applications of the findings</w:t>
+      </w:r>
+    </w:p>
+    <w:p/>
+    <w:p>
+      <w:r>
+        <w:t xml:space="preserve">   *5.2. Conclusions:*</w:t>
+      </w:r>
+    </w:p>
+    <w:p>
+      <w:r>
+        <w:lastRenderedPageBreak/>
+        <w:t xml:space="preserve">       - Summarize the main findings and contributions of the research</w:t>
+      </w:r>
+    </w:p>
+    <w:p>
+      <w:r>
+        <w:t xml:space="preserve">       - Provide recommendations for future research or areas of investigation</w:t>
       </w:r>
     </w:p>
     <w:p/>
     <w:p/>
-    <w:p>
-      <w:pPr>
-        <w:rPr>
-          <w:b/>
-          <w:bCs/>
-          <w:sz w:val="24"/>
-          <w:szCs w:val="24"/>
-        </w:rPr>
-      </w:pPr>
-      <w:r>
-        <w:rPr>
-          <w:b/>
-          <w:bCs/>
-          <w:sz w:val="24"/>
-          <w:szCs w:val="24"/>
-        </w:rPr>
-        <w:t>Approach</w:t>
-      </w:r>
-    </w:p>
-    <w:p>
-      <w:r>
-        <w:t xml:space="preserve">   *3.1. Methodology:*</w:t>
-      </w:r>
-    </w:p>
-    <w:p>
-      <w:r>
-        <w:t xml:space="preserve">       - Describe the research design and methods used to address the problem</w:t>
-      </w:r>
-    </w:p>
-    <w:p>
-      <w:r>
-        <w:t xml:space="preserve">       - Provide a detailed explanation of any models, algorithms, or techniques employed</w:t>
-      </w:r>
-    </w:p>
-    <w:p/>
-    <w:p>
-      <w:r>
-        <w:t xml:space="preserve">   *3.2. Challenges and/or Improvements:*</w:t>
-      </w:r>
-    </w:p>
-    <w:p>
-      <w:r>
-        <w:t xml:space="preserve">       - Discuss any challenges encountered during the research process</w:t>
-      </w:r>
-    </w:p>
-    <w:p>
-      <w:r>
-        <w:t xml:space="preserve">       - Explain how your approach addresses or overcomes these challenges</w:t>
-      </w:r>
-    </w:p>
-    <w:p>
-      <w:r>
-        <w:t xml:space="preserve">       - Describe any improvements or innovations made to existing methods</w:t>
-      </w:r>
-    </w:p>
-    <w:p/>
-    <w:p>
-      <w:pPr>
-        <w:rPr>
-          <w:b/>
-          <w:bCs/>
-          <w:sz w:val="24"/>
-          <w:szCs w:val="24"/>
-        </w:rPr>
-      </w:pPr>
-      <w:r>
-        <w:rPr>
-          <w:b/>
-          <w:bCs/>
-          <w:sz w:val="24"/>
-          <w:szCs w:val="24"/>
-        </w:rPr>
-        <w:t>Results</w:t>
-      </w:r>
-    </w:p>
-    <w:p>
-      <w:r>
-        <w:t xml:space="preserve">   *4.1. Data Presentation:*</w:t>
-      </w:r>
-    </w:p>
-    <w:p>
-      <w:r>
-        <w:t xml:space="preserve">       - Present the data, findings, or outcomes from the research</w:t>
-      </w:r>
-    </w:p>
-    <w:p>
-      <w:r>
-        <w:t xml:space="preserve">       - Use appropriate tables, graphs, and figures to support the results</w:t>
-      </w:r>
-    </w:p>
-    <w:p/>
-    <w:p>
-      <w:r>
-        <w:t xml:space="preserve">   *4.2. Data Analysis:*</w:t>
-      </w:r>
-    </w:p>
-    <w:p>
-      <w:r>
-        <w:t xml:space="preserve">       - Analyze the results and draw conclusions from the data</w:t>
-      </w:r>
-    </w:p>
-    <w:p>
-      <w:r>
-        <w:t xml:space="preserve">       - Discuss any patterns, trends, or relationships observed</w:t>
-      </w:r>
-    </w:p>
-    <w:p/>
-    <w:p>
-      <w:pPr>
-        <w:rPr>
-          <w:b/>
-          <w:bCs/>
-          <w:sz w:val="24"/>
-          <w:szCs w:val="24"/>
-        </w:rPr>
-      </w:pPr>
-      <w:r>
-        <w:rPr>
-          <w:b/>
-          <w:bCs/>
-          <w:sz w:val="24"/>
-          <w:szCs w:val="24"/>
-        </w:rPr>
-        <w:t>Discussion and Conclusions</w:t>
-      </w:r>
-    </w:p>
-    <w:p>
-      <w:r>
-        <w:t xml:space="preserve">   *5.1. Discussion:*</w:t>
-      </w:r>
-    </w:p>
-    <w:p>
-      <w:r>
-        <w:lastRenderedPageBreak/>
-        <w:t xml:space="preserve">       - Interpret the results in the context of the problem definition and related work</w:t>
-      </w:r>
-    </w:p>
-    <w:p>
-      <w:r>
-        <w:t xml:space="preserve">       - Discuss any implications, limitations, or potential applications of the findings</w:t>
-      </w:r>
-    </w:p>
-    <w:p/>
-    <w:p>
-      <w:r>
-        <w:t xml:space="preserve">   *5.2. Conclusions:*</w:t>
-      </w:r>
-    </w:p>
-    <w:p>
-      <w:r>
-        <w:t xml:space="preserve">       - Summarize the main findings and contributions of the research</w:t>
-      </w:r>
-    </w:p>
-    <w:p>
-      <w:r>
-        <w:t xml:space="preserve">       - Provide recommendations for future research or areas of investigation</w:t>
-      </w:r>
-    </w:p>
     <w:p/>
     <w:p/>
-    <w:p>
-      <w:r>
-        <w:t xml:space="preserve">in </w:t>
-      </w:r>
-      <w:proofErr w:type="spellStart"/>
-      <w:r>
-        <w:t>OpenAI</w:t>
-      </w:r>
-      <w:proofErr w:type="spellEnd"/>
-      <w:r>
-        <w:t xml:space="preserve"> GPT, the authors use a left-</w:t>
-      </w:r>
-      <w:proofErr w:type="spellStart"/>
-      <w:r>
-        <w:t>toright</w:t>
-      </w:r>
-      <w:proofErr w:type="spellEnd"/>
-      <w:r>
-        <w:t xml:space="preserve"> architecture, where every token can only attend to previous tokens in the self-attention layers of the Transformer (Vaswani et al., 2017). Such restrictions are sub-optimal for sentence-level tasks, and could be very harmful when applying finetuning based approaches to token-level tasks such as question answering, where it is crucial to incorporate context from both directions</w:t>
-      </w:r>
-    </w:p>
-    <w:p/>
-    <w:p>
-      <w:r>
-        <w:t>Traditional Transformer Models such as GPT, uses a left-to-right approach where tokens in a corpus are read and analyzed in this specific order, which limits it’s ability capture the whole context of the sentence.</w:t>
-      </w:r>
-    </w:p>
-    <w:p>
-      <w:r>
-        <w:t>Recurrent Neural Networks (RNNs) with bidirectional capabilities are able to capture context and dependencies in both forward and backward directions of the input sequence, which allows them to better understand the input data and make more accurate predictions.</w:t>
-      </w:r>
-    </w:p>
-    <w:p>
-      <w:r>
-        <w:t>Compared to traditional RNNs, which only process the input sequence in a forward direction, bidirectional RNNs can access future information during the training process by processing the input sequence in both forward and backward directions simultaneously. This is particularly useful for tasks that require understanding the entire input sequence, such as speech recognition, named entity recognition, and machine translation.</w:t>
-      </w:r>
-    </w:p>
-    <w:p>
-      <w:r>
-        <w:t>For example, in speech recognition, bidirectional RNNs can help identify phonemes that are difficult to distinguish in isolation but become clearer when considered in the context of surrounding phonemes. Similarly, in named entity recognition, bidirectional RNNs can help identify entities that depend on the context of surrounding words, such as "Apple" (the company) vs. "apple" (the fruit).</w:t>
-      </w:r>
-    </w:p>
-    <w:p>
-      <w:r>
-        <w:t xml:space="preserve">Bidirectional analysis enables a deeper understanding of how words are related to each other, both syntactically and semantically, by considering the words that come before and after them. For example, when analyzing a sentence like "I love dogs, but I am allergic to cats," a bidirectional model can capture the contrastive relationship between dogs and cats, as well as the causal relationship between the writer's love for dogs and their allergic reaction to cats. Bidirectional analysis can also help to resolve ambiguities in language. For instance, in the sentence "The man saw the boy with the telescope," a unidirectional model may not be able to disambiguate whether the man or the boy is holding the </w:t>
-      </w:r>
-      <w:r>
-        <w:lastRenderedPageBreak/>
-        <w:t>telescope. However, a bidirectional model can use information from both directions to correctly identify that the boy is the one holding the telescope.</w:t>
-      </w:r>
-    </w:p>
-    <w:p/>
-    <w:p>
-      <w:r>
-        <w:t xml:space="preserve">Give these two sentences: "I own an Apple </w:t>
-      </w:r>
-      <w:proofErr w:type="spellStart"/>
-      <w:r>
-        <w:t>IPhone</w:t>
-      </w:r>
-      <w:proofErr w:type="spellEnd"/>
-      <w:r>
-        <w:t>" and "I own an Apple pie", can an unidirectional model correctly identify the type of apple? How about an bidirectional model</w:t>
-      </w:r>
-      <w:r>
-        <w:t>?</w:t>
-      </w:r>
-    </w:p>
-    <w:p>
-      <w:r>
-        <w:t>An unidirectional model would likely struggle to correctly identify the type of apple in these two sentences. In this case, an unidirectional model would only consider the words in the order they appear, and would not be able to capture the difference in meaning between "Apple iPhone" and "Apple pie". On the other hand, a bidirectional model would be better equipped to capture the contextual information needed to correctly identify the type of apple in each sentence. By analyzing the text in both directions, the model can take into account the words that come before and after "Apple" to disambiguate the meaning. For example, in the sentence "I own an Apple iPhone," the bidirectional model could identify that "Apple" refers to the brand, while in the sentence "I own an Apple pie," the model could identify that "Apple" refers to the type of fruit used to make the pie.</w:t>
-      </w:r>
-    </w:p>
-    <w:p/>
-    <w:p/>
-    <w:p>
-      <w:pPr>
-        <w:rPr>
-          <w:rFonts w:hint="eastAsia"/>
-        </w:rPr>
-      </w:pPr>
-      <w:r>
-        <w:t>The research paper proposed the BERT model whose goal is to solve this problem by introducing bidirectional capabilities</w:t>
-      </w:r>
-    </w:p>
     <w:p/>
     <w:p>
       <w:r>
@@ -487,6 +1186,219 @@
     </w:sectPr>
   </w:body>
 </w:document>
+</file>
+
+<file path=word/numbering.xml><?xml version="1.0" encoding="utf-8"?>
+<w:numbering xmlns:wpc="http://schemas.microsoft.com/office/word/2010/wordprocessingCanvas" xmlns:cx="http://schemas.microsoft.com/office/drawing/2014/chartex" xmlns:cx1="http://schemas.microsoft.com/office/drawing/2015/9/8/chartex" xmlns:cx2="http://schemas.microsoft.com/office/drawing/2015/10/21/chartex" xmlns:cx3="http://schemas.microsoft.com/office/drawing/2016/5/9/chartex" xmlns:cx4="http://schemas.microsoft.com/office/drawing/2016/5/10/chartex" xmlns:cx5="http://schemas.microsoft.com/office/drawing/2016/5/11/chartex" xmlns:cx6="http://schemas.microsoft.com/office/drawing/2016/5/12/chartex" xmlns:cx7="http://schemas.microsoft.com/office/drawing/2016/5/13/chartex" xmlns:cx8="http://schemas.microsoft.com/office/drawing/2016/5/14/chartex" xmlns:mc="http://schemas.openxmlformats.org/markup-compatibility/2006" xmlns:aink="http://schemas.microsoft.com/office/drawing/2016/ink" xmlns:am3d="http://schemas.microsoft.com/office/drawing/2017/model3d" xmlns:o="urn:schemas-microsoft-com:office:office" xmlns:oel="http://schemas.microsoft.com/office/2019/extlst" xmlns:r="http://schemas.openxmlformats.org/officeDocument/2006/relationships" xmlns:m="http://schemas.openxmlformats.org/officeDocument/2006/math" xmlns:v="urn:schemas-microsoft-com:vml" xmlns:wp14="http://schemas.microsoft.com/office/word/2010/wordprocessingDrawing" xmlns:wp="http://schemas.openxmlformats.org/drawingml/2006/wordprocessingDrawing" xmlns:w10="urn:schemas-microsoft-com:office:word" xmlns:w="http://schemas.openxmlformats.org/wordprocessingml/2006/main" xmlns:w14="http://schemas.microsoft.com/office/word/2010/wordml" xmlns:w15="http://schemas.microsoft.com/office/word/2012/wordml" xmlns:w16cex="http://schemas.microsoft.com/office/word/2018/wordml/cex" xmlns:w16cid="http://schemas.microsoft.com/office/word/2016/wordml/cid" xmlns:w16="http://schemas.microsoft.com/office/word/2018/wordml" xmlns:w16du="http://schemas.microsoft.com/office/word/2023/wordml/word16du" xmlns:w16sdtdh="http://schemas.microsoft.com/office/word/2020/wordml/sdtdatahash" xmlns:w16se="http://schemas.microsoft.com/office/word/2015/wordml/symex" xmlns:wpg="http://schemas.microsoft.com/office/word/2010/wordprocessingGroup" xmlns:wpi="http://schemas.microsoft.com/office/word/2010/wordprocessingInk" xmlns:wne="http://schemas.microsoft.com/office/word/2006/wordml" xmlns:wps="http://schemas.microsoft.com/office/word/2010/wordprocessingShape" mc:Ignorable="w14 w15 w16se w16cid w16 w16cex w16sdtdh wp14">
+  <w:abstractNum w:abstractNumId="0" w15:restartNumberingAfterBreak="0">
+    <w:nsid w:val="607F243F"/>
+    <w:multiLevelType w:val="hybridMultilevel"/>
+    <w:tmpl w:val="5C0ED81A"/>
+    <w:lvl w:ilvl="0" w:tplc="04090001">
+      <w:start w:val="1"/>
+      <w:numFmt w:val="bullet"/>
+      <w:lvlText w:val=""/>
+      <w:lvlJc w:val="left"/>
+      <w:pPr>
+        <w:ind w:left="720" w:hanging="360"/>
+      </w:pPr>
+      <w:rPr>
+        <w:rFonts w:ascii="Symbol" w:hAnsi="Symbol" w:hint="default"/>
+      </w:rPr>
+    </w:lvl>
+    <w:lvl w:ilvl="1" w:tplc="04090003" w:tentative="1">
+      <w:start w:val="1"/>
+      <w:numFmt w:val="bullet"/>
+      <w:lvlText w:val="o"/>
+      <w:lvlJc w:val="left"/>
+      <w:pPr>
+        <w:ind w:left="1440" w:hanging="360"/>
+      </w:pPr>
+      <w:rPr>
+        <w:rFonts w:ascii="Courier New" w:hAnsi="Courier New" w:cs="Courier New" w:hint="default"/>
+      </w:rPr>
+    </w:lvl>
+    <w:lvl w:ilvl="2" w:tplc="04090005" w:tentative="1">
+      <w:start w:val="1"/>
+      <w:numFmt w:val="bullet"/>
+      <w:lvlText w:val=""/>
+      <w:lvlJc w:val="left"/>
+      <w:pPr>
+        <w:ind w:left="2160" w:hanging="360"/>
+      </w:pPr>
+      <w:rPr>
+        <w:rFonts w:ascii="Wingdings" w:hAnsi="Wingdings" w:hint="default"/>
+      </w:rPr>
+    </w:lvl>
+    <w:lvl w:ilvl="3" w:tplc="04090001" w:tentative="1">
+      <w:start w:val="1"/>
+      <w:numFmt w:val="bullet"/>
+      <w:lvlText w:val=""/>
+      <w:lvlJc w:val="left"/>
+      <w:pPr>
+        <w:ind w:left="2880" w:hanging="360"/>
+      </w:pPr>
+      <w:rPr>
+        <w:rFonts w:ascii="Symbol" w:hAnsi="Symbol" w:hint="default"/>
+      </w:rPr>
+    </w:lvl>
+    <w:lvl w:ilvl="4" w:tplc="04090003" w:tentative="1">
+      <w:start w:val="1"/>
+      <w:numFmt w:val="bullet"/>
+      <w:lvlText w:val="o"/>
+      <w:lvlJc w:val="left"/>
+      <w:pPr>
+        <w:ind w:left="3600" w:hanging="360"/>
+      </w:pPr>
+      <w:rPr>
+        <w:rFonts w:ascii="Courier New" w:hAnsi="Courier New" w:cs="Courier New" w:hint="default"/>
+      </w:rPr>
+    </w:lvl>
+    <w:lvl w:ilvl="5" w:tplc="04090005" w:tentative="1">
+      <w:start w:val="1"/>
+      <w:numFmt w:val="bullet"/>
+      <w:lvlText w:val=""/>
+      <w:lvlJc w:val="left"/>
+      <w:pPr>
+        <w:ind w:left="4320" w:hanging="360"/>
+      </w:pPr>
+      <w:rPr>
+        <w:rFonts w:ascii="Wingdings" w:hAnsi="Wingdings" w:hint="default"/>
+      </w:rPr>
+    </w:lvl>
+    <w:lvl w:ilvl="6" w:tplc="04090001" w:tentative="1">
+      <w:start w:val="1"/>
+      <w:numFmt w:val="bullet"/>
+      <w:lvlText w:val=""/>
+      <w:lvlJc w:val="left"/>
+      <w:pPr>
+        <w:ind w:left="5040" w:hanging="360"/>
+      </w:pPr>
+      <w:rPr>
+        <w:rFonts w:ascii="Symbol" w:hAnsi="Symbol" w:hint="default"/>
+      </w:rPr>
+    </w:lvl>
+    <w:lvl w:ilvl="7" w:tplc="04090003" w:tentative="1">
+      <w:start w:val="1"/>
+      <w:numFmt w:val="bullet"/>
+      <w:lvlText w:val="o"/>
+      <w:lvlJc w:val="left"/>
+      <w:pPr>
+        <w:ind w:left="5760" w:hanging="360"/>
+      </w:pPr>
+      <w:rPr>
+        <w:rFonts w:ascii="Courier New" w:hAnsi="Courier New" w:cs="Courier New" w:hint="default"/>
+      </w:rPr>
+    </w:lvl>
+    <w:lvl w:ilvl="8" w:tplc="04090005" w:tentative="1">
+      <w:start w:val="1"/>
+      <w:numFmt w:val="bullet"/>
+      <w:lvlText w:val=""/>
+      <w:lvlJc w:val="left"/>
+      <w:pPr>
+        <w:ind w:left="6480" w:hanging="360"/>
+      </w:pPr>
+      <w:rPr>
+        <w:rFonts w:ascii="Wingdings" w:hAnsi="Wingdings" w:hint="default"/>
+      </w:rPr>
+    </w:lvl>
+  </w:abstractNum>
+  <w:abstractNum w:abstractNumId="1" w15:restartNumberingAfterBreak="0">
+    <w:nsid w:val="7E3D43F3"/>
+    <w:multiLevelType w:val="hybridMultilevel"/>
+    <w:tmpl w:val="75BE8A92"/>
+    <w:lvl w:ilvl="0" w:tplc="0409000F">
+      <w:start w:val="1"/>
+      <w:numFmt w:val="decimal"/>
+      <w:lvlText w:val="%1."/>
+      <w:lvlJc w:val="left"/>
+      <w:pPr>
+        <w:ind w:left="720" w:hanging="360"/>
+      </w:pPr>
+      <w:rPr>
+        <w:rFonts w:hint="default"/>
+      </w:rPr>
+    </w:lvl>
+    <w:lvl w:ilvl="1" w:tplc="04090019" w:tentative="1">
+      <w:start w:val="1"/>
+      <w:numFmt w:val="lowerLetter"/>
+      <w:lvlText w:val="%2."/>
+      <w:lvlJc w:val="left"/>
+      <w:pPr>
+        <w:ind w:left="1440" w:hanging="360"/>
+      </w:pPr>
+    </w:lvl>
+    <w:lvl w:ilvl="2" w:tplc="0409001B" w:tentative="1">
+      <w:start w:val="1"/>
+      <w:numFmt w:val="lowerRoman"/>
+      <w:lvlText w:val="%3."/>
+      <w:lvlJc w:val="right"/>
+      <w:pPr>
+        <w:ind w:left="2160" w:hanging="180"/>
+      </w:pPr>
+    </w:lvl>
+    <w:lvl w:ilvl="3" w:tplc="0409000F" w:tentative="1">
+      <w:start w:val="1"/>
+      <w:numFmt w:val="decimal"/>
+      <w:lvlText w:val="%4."/>
+      <w:lvlJc w:val="left"/>
+      <w:pPr>
+        <w:ind w:left="2880" w:hanging="360"/>
+      </w:pPr>
+    </w:lvl>
+    <w:lvl w:ilvl="4" w:tplc="04090019" w:tentative="1">
+      <w:start w:val="1"/>
+      <w:numFmt w:val="lowerLetter"/>
+      <w:lvlText w:val="%5."/>
+      <w:lvlJc w:val="left"/>
+      <w:pPr>
+        <w:ind w:left="3600" w:hanging="360"/>
+      </w:pPr>
+    </w:lvl>
+    <w:lvl w:ilvl="5" w:tplc="0409001B" w:tentative="1">
+      <w:start w:val="1"/>
+      <w:numFmt w:val="lowerRoman"/>
+      <w:lvlText w:val="%6."/>
+      <w:lvlJc w:val="right"/>
+      <w:pPr>
+        <w:ind w:left="4320" w:hanging="180"/>
+      </w:pPr>
+    </w:lvl>
+    <w:lvl w:ilvl="6" w:tplc="0409000F" w:tentative="1">
+      <w:start w:val="1"/>
+      <w:numFmt w:val="decimal"/>
+      <w:lvlText w:val="%7."/>
+      <w:lvlJc w:val="left"/>
+      <w:pPr>
+        <w:ind w:left="5040" w:hanging="360"/>
+      </w:pPr>
+    </w:lvl>
+    <w:lvl w:ilvl="7" w:tplc="04090019" w:tentative="1">
+      <w:start w:val="1"/>
+      <w:numFmt w:val="lowerLetter"/>
+      <w:lvlText w:val="%8."/>
+      <w:lvlJc w:val="left"/>
+      <w:pPr>
+        <w:ind w:left="5760" w:hanging="360"/>
+      </w:pPr>
+    </w:lvl>
+    <w:lvl w:ilvl="8" w:tplc="0409001B" w:tentative="1">
+      <w:start w:val="1"/>
+      <w:numFmt w:val="lowerRoman"/>
+      <w:lvlText w:val="%9."/>
+      <w:lvlJc w:val="right"/>
+      <w:pPr>
+        <w:ind w:left="6480" w:hanging="180"/>
+      </w:pPr>
+    </w:lvl>
+  </w:abstractNum>
+  <w:num w:numId="1" w16cid:durableId="477498636">
+    <w:abstractNumId w:val="1"/>
+  </w:num>
+  <w:num w:numId="2" w16cid:durableId="1012759192">
+    <w:abstractNumId w:val="0"/>
+  </w:num>
+</w:numbering>
 </file>
 
 <file path=word/styles.xml><?xml version="1.0" encoding="utf-8"?>
@@ -889,6 +1801,7 @@
   <w:style w:type="paragraph" w:default="1" w:styleId="Normal">
     <w:name w:val="Normal"/>
     <w:qFormat/>
+    <w:rsid w:val="006F634E"/>
   </w:style>
   <w:style w:type="character" w:default="1" w:styleId="DefaultParagraphFont">
     <w:name w:val="Default Paragraph Font"/>
@@ -916,6 +1829,52 @@
     <w:uiPriority w:val="99"/>
     <w:semiHidden/>
     <w:unhideWhenUsed/>
+  </w:style>
+  <w:style w:type="character" w:styleId="Hyperlink">
+    <w:name w:val="Hyperlink"/>
+    <w:basedOn w:val="DefaultParagraphFont"/>
+    <w:uiPriority w:val="99"/>
+    <w:unhideWhenUsed/>
+    <w:rsid w:val="000801CF"/>
+    <w:rPr>
+      <w:color w:val="0563C1" w:themeColor="hyperlink"/>
+      <w:u w:val="single"/>
+    </w:rPr>
+  </w:style>
+  <w:style w:type="character" w:styleId="UnresolvedMention">
+    <w:name w:val="Unresolved Mention"/>
+    <w:basedOn w:val="DefaultParagraphFont"/>
+    <w:uiPriority w:val="99"/>
+    <w:semiHidden/>
+    <w:unhideWhenUsed/>
+    <w:rsid w:val="000801CF"/>
+    <w:rPr>
+      <w:color w:val="605E5C"/>
+      <w:shd w:val="clear" w:color="auto" w:fill="E1DFDD"/>
+    </w:rPr>
+  </w:style>
+  <w:style w:type="character" w:styleId="FollowedHyperlink">
+    <w:name w:val="FollowedHyperlink"/>
+    <w:basedOn w:val="DefaultParagraphFont"/>
+    <w:uiPriority w:val="99"/>
+    <w:semiHidden/>
+    <w:unhideWhenUsed/>
+    <w:rsid w:val="000801CF"/>
+    <w:rPr>
+      <w:color w:val="954F72" w:themeColor="followedHyperlink"/>
+      <w:u w:val="single"/>
+    </w:rPr>
+  </w:style>
+  <w:style w:type="paragraph" w:styleId="ListParagraph">
+    <w:name w:val="List Paragraph"/>
+    <w:basedOn w:val="Normal"/>
+    <w:uiPriority w:val="34"/>
+    <w:qFormat/>
+    <w:rsid w:val="007647FA"/>
+    <w:pPr>
+      <w:ind w:left="720"/>
+      <w:contextualSpacing/>
+    </w:pPr>
   </w:style>
 </w:styles>
 </file>

</xml_diff>